<commit_message>
- Update Enemies and Obstacles in The Design
</commit_message>
<xml_diff>
--- a/Designs/Thietke.docx
+++ b/Designs/Thietke.docx
@@ -11,34 +11,14 @@
           <w:szCs w:val="72"/>
         </w:rPr>
       </w:pPr>
-      <w:proofErr w:type="spellStart"/>
       <w:r>
         <w:rPr>
           <w:b/>
           <w:sz w:val="72"/>
           <w:szCs w:val="72"/>
         </w:rPr>
-        <w:t>Thiết</w:t>
-      </w:r>
-      <w:proofErr w:type="spellEnd"/>
-      <w:r>
-        <w:rPr>
-          <w:b/>
-          <w:sz w:val="72"/>
-          <w:szCs w:val="72"/>
-        </w:rPr>
-        <w:t xml:space="preserve"> </w:t>
-      </w:r>
-      <w:proofErr w:type="spellStart"/>
-      <w:r>
-        <w:rPr>
-          <w:b/>
-          <w:sz w:val="72"/>
-          <w:szCs w:val="72"/>
-        </w:rPr>
-        <w:t>kế</w:t>
-      </w:r>
-      <w:proofErr w:type="spellEnd"/>
+        <w:t>Thiết kế</w:t>
+      </w:r>
     </w:p>
     <w:p>
       <w:pPr>
@@ -59,82 +39,7 @@
           <w:sz w:val="28"/>
           <w:szCs w:val="28"/>
         </w:rPr>
-        <w:t xml:space="preserve">Main </w:t>
-      </w:r>
-      <w:proofErr w:type="gramStart"/>
-      <w:r>
-        <w:rPr>
-          <w:b/>
-          <w:sz w:val="28"/>
-          <w:szCs w:val="28"/>
-        </w:rPr>
-        <w:t>Scene(</w:t>
-      </w:r>
-      <w:proofErr w:type="gramEnd"/>
-      <w:r>
-        <w:rPr>
-          <w:b/>
-          <w:sz w:val="28"/>
-          <w:szCs w:val="28"/>
-        </w:rPr>
-        <w:t xml:space="preserve">Menu </w:t>
-      </w:r>
-      <w:proofErr w:type="spellStart"/>
-      <w:r>
-        <w:rPr>
-          <w:b/>
-          <w:sz w:val="28"/>
-          <w:szCs w:val="28"/>
-        </w:rPr>
-        <w:t>màn</w:t>
-      </w:r>
-      <w:proofErr w:type="spellEnd"/>
-      <w:r>
-        <w:rPr>
-          <w:b/>
-          <w:sz w:val="28"/>
-          <w:szCs w:val="28"/>
-        </w:rPr>
-        <w:t xml:space="preserve"> </w:t>
-      </w:r>
-      <w:proofErr w:type="spellStart"/>
-      <w:r>
-        <w:rPr>
-          <w:b/>
-          <w:sz w:val="28"/>
-          <w:szCs w:val="28"/>
-        </w:rPr>
-        <w:t>chơi</w:t>
-      </w:r>
-      <w:proofErr w:type="spellEnd"/>
-      <w:r>
-        <w:rPr>
-          <w:b/>
-          <w:sz w:val="28"/>
-          <w:szCs w:val="28"/>
-        </w:rPr>
-        <w:t>)</w:t>
-      </w:r>
-    </w:p>
-    <w:p>
-      <w:r>
-        <w:t>(</w:t>
-      </w:r>
-      <w:proofErr w:type="spellStart"/>
-      <w:r>
-        <w:t>Tham</w:t>
-      </w:r>
-      <w:proofErr w:type="spellEnd"/>
-      <w:r>
-        <w:t xml:space="preserve"> </w:t>
-      </w:r>
-      <w:proofErr w:type="spellStart"/>
-      <w:r>
-        <w:t>khảo</w:t>
-      </w:r>
-      <w:proofErr w:type="spellEnd"/>
-      <w:r>
-        <w:t>)</w:t>
+        <w:t>Main Scene(Menu màn chơi)</w:t>
       </w:r>
     </w:p>
     <w:p>
@@ -143,10 +48,10 @@
           <w:noProof/>
         </w:rPr>
         <w:drawing>
-          <wp:inline distT="0" distB="0" distL="0" distR="0">
-            <wp:extent cx="3566160" cy="2666702"/>
-            <wp:effectExtent l="0" t="0" r="0" b="635"/>
-            <wp:docPr id="1" name="Picture 1" descr="Image result for wild west background"/>
+          <wp:inline distT="0" distB="0" distL="0" distR="0" wp14:anchorId="1DB3DC3F" wp14:editId="12C17CCB">
+            <wp:extent cx="5943600" cy="3350895"/>
+            <wp:effectExtent l="0" t="0" r="0" b="1905"/>
+            <wp:docPr id="1" name="Picture 1"/>
             <wp:cNvGraphicFramePr>
               <a:graphicFrameLocks xmlns:a="http://schemas.openxmlformats.org/drawingml/2006/main" noChangeAspect="1"/>
             </wp:cNvGraphicFramePr>
@@ -154,36 +59,23 @@
               <a:graphicData uri="http://schemas.openxmlformats.org/drawingml/2006/picture">
                 <pic:pic xmlns:pic="http://schemas.openxmlformats.org/drawingml/2006/picture">
                   <pic:nvPicPr>
-                    <pic:cNvPr id="0" name="Picture 1" descr="Image result for wild west background"/>
-                    <pic:cNvPicPr>
-                      <a:picLocks noChangeAspect="1" noChangeArrowheads="1"/>
-                    </pic:cNvPicPr>
+                    <pic:cNvPr id="1" name=""/>
+                    <pic:cNvPicPr/>
                   </pic:nvPicPr>
                   <pic:blipFill>
-                    <a:blip r:embed="rId5">
-                      <a:extLst>
-                        <a:ext uri="{28A0092B-C50C-407E-A947-70E740481C1C}">
-                          <a14:useLocalDpi xmlns:a14="http://schemas.microsoft.com/office/drawing/2010/main" val="0"/>
-                        </a:ext>
-                      </a:extLst>
-                    </a:blip>
-                    <a:srcRect/>
+                    <a:blip r:embed="rId5"/>
                     <a:stretch>
                       <a:fillRect/>
                     </a:stretch>
                   </pic:blipFill>
-                  <pic:spPr bwMode="auto">
+                  <pic:spPr>
                     <a:xfrm>
                       <a:off x="0" y="0"/>
-                      <a:ext cx="3665250" cy="2740799"/>
+                      <a:ext cx="5943600" cy="3350895"/>
                     </a:xfrm>
                     <a:prstGeom prst="rect">
                       <a:avLst/>
                     </a:prstGeom>
-                    <a:noFill/>
-                    <a:ln>
-                      <a:noFill/>
-                    </a:ln>
                   </pic:spPr>
                 </pic:pic>
               </a:graphicData>
@@ -211,61 +103,7 @@
           <w:sz w:val="28"/>
           <w:szCs w:val="28"/>
         </w:rPr>
-        <w:t xml:space="preserve">Main </w:t>
-      </w:r>
-      <w:proofErr w:type="gramStart"/>
-      <w:r>
-        <w:rPr>
-          <w:b/>
-          <w:sz w:val="28"/>
-          <w:szCs w:val="28"/>
-        </w:rPr>
-        <w:t>Scene(</w:t>
-      </w:r>
-      <w:proofErr w:type="gramEnd"/>
-      <w:r>
-        <w:rPr>
-          <w:b/>
-          <w:sz w:val="28"/>
-          <w:szCs w:val="28"/>
-        </w:rPr>
-        <w:t xml:space="preserve">Menu </w:t>
-      </w:r>
-      <w:proofErr w:type="spellStart"/>
-      <w:r>
-        <w:rPr>
-          <w:b/>
-          <w:sz w:val="28"/>
-          <w:szCs w:val="28"/>
-        </w:rPr>
-        <w:t>màn</w:t>
-      </w:r>
-      <w:proofErr w:type="spellEnd"/>
-      <w:r>
-        <w:rPr>
-          <w:b/>
-          <w:sz w:val="28"/>
-          <w:szCs w:val="28"/>
-        </w:rPr>
-        <w:t xml:space="preserve"> </w:t>
-      </w:r>
-      <w:proofErr w:type="spellStart"/>
-      <w:r>
-        <w:rPr>
-          <w:b/>
-          <w:sz w:val="28"/>
-          <w:szCs w:val="28"/>
-        </w:rPr>
-        <w:t>chơi</w:t>
-      </w:r>
-      <w:proofErr w:type="spellEnd"/>
-      <w:r>
-        <w:rPr>
-          <w:b/>
-          <w:sz w:val="28"/>
-          <w:szCs w:val="28"/>
-        </w:rPr>
-        <w:t>)</w:t>
+        <w:t>Main Scene(Menu màn chơi)</w:t>
       </w:r>
     </w:p>
     <w:p>
@@ -305,7 +143,7 @@
             <v:path o:extrusionok="f" gradientshapeok="t" o:connecttype="rect"/>
             <o:lock v:ext="edit" aspectratio="t"/>
           </v:shapetype>
-          <v:shape id="_x0000_i1032" type="#_x0000_t75" style="width:232.8pt;height:130.8pt">
+          <v:shape id="_x0000_i1025" type="#_x0000_t75" style="width:232.8pt;height:130.8pt">
             <v:imagedata r:id="rId6" o:title="Western_Background"/>
           </v:shape>
         </w:pict>
@@ -319,58 +157,33 @@
           <w:numId w:val="2"/>
         </w:numPr>
       </w:pPr>
-      <w:proofErr w:type="spellStart"/>
-      <w:r>
-        <w:t>Mặt</w:t>
-      </w:r>
-      <w:proofErr w:type="spellEnd"/>
-      <w:r>
-        <w:t xml:space="preserve"> </w:t>
-      </w:r>
-      <w:proofErr w:type="spellStart"/>
-      <w:r>
-        <w:t>đất</w:t>
-      </w:r>
-      <w:bookmarkStart w:id="0" w:name="_GoBack"/>
-      <w:bookmarkEnd w:id="0"/>
-      <w:proofErr w:type="spellEnd"/>
+      <w:r>
+        <w:t>Mặt đất</w:t>
+      </w:r>
     </w:p>
     <w:p>
       <w:pPr>
         <w:ind w:left="1440"/>
       </w:pPr>
-      <w:proofErr w:type="spellStart"/>
+      <w:r>
+        <w:t>Dùng tilesets:</w:t>
+      </w:r>
+    </w:p>
+    <w:p>
+      <w:pPr>
+        <w:ind w:left="1440"/>
+      </w:pPr>
       <w:r>
         <w:lastRenderedPageBreak/>
-        <w:t>Dùng</w:t>
-      </w:r>
-      <w:proofErr w:type="spellEnd"/>
-      <w:r>
-        <w:t xml:space="preserve"> </w:t>
-      </w:r>
-      <w:proofErr w:type="spellStart"/>
-      <w:r>
-        <w:t>tilesets</w:t>
-      </w:r>
-      <w:proofErr w:type="spellEnd"/>
-      <w:r>
-        <w:t>:</w:t>
-      </w:r>
-    </w:p>
-    <w:p>
-      <w:pPr>
-        <w:ind w:left="1440"/>
-      </w:pPr>
-      <w:r>
         <w:pict>
-          <v:shape id="_x0000_i1034" type="#_x0000_t75" style="width:384pt;height:96pt">
+          <v:shape id="_x0000_i1026" type="#_x0000_t75" style="width:384pt;height:96pt">
             <v:imagedata r:id="rId7" o:title="Rock"/>
           </v:shape>
         </w:pict>
       </w:r>
       <w:r>
         <w:pict>
-          <v:shape id="_x0000_i1035" type="#_x0000_t75" style="width:384pt;height:96pt">
+          <v:shape id="_x0000_i1027" type="#_x0000_t75" style="width:384pt;height:96pt">
             <v:imagedata r:id="rId8" o:title="Sand"/>
           </v:shape>
         </w:pict>
@@ -389,62 +202,27 @@
           <w:szCs w:val="28"/>
         </w:rPr>
       </w:pPr>
-      <w:proofErr w:type="spellStart"/>
-      <w:r>
-        <w:rPr>
-          <w:b/>
-          <w:sz w:val="28"/>
-          <w:szCs w:val="28"/>
-        </w:rPr>
-        <w:t>Nhân</w:t>
-      </w:r>
-      <w:proofErr w:type="spellEnd"/>
-      <w:r>
-        <w:rPr>
-          <w:b/>
-          <w:sz w:val="28"/>
-          <w:szCs w:val="28"/>
-        </w:rPr>
-        <w:t xml:space="preserve"> </w:t>
-      </w:r>
-      <w:proofErr w:type="spellStart"/>
-      <w:r>
-        <w:rPr>
-          <w:b/>
-          <w:sz w:val="28"/>
-          <w:szCs w:val="28"/>
-        </w:rPr>
-        <w:t>vật</w:t>
-      </w:r>
-      <w:proofErr w:type="spellEnd"/>
-      <w:r>
-        <w:rPr>
-          <w:b/>
-          <w:sz w:val="28"/>
-          <w:szCs w:val="28"/>
-        </w:rPr>
-        <w:t xml:space="preserve"> </w:t>
-      </w:r>
-      <w:proofErr w:type="spellStart"/>
-      <w:r>
-        <w:rPr>
-          <w:b/>
-          <w:sz w:val="28"/>
-          <w:szCs w:val="28"/>
-        </w:rPr>
-        <w:t>chính</w:t>
-      </w:r>
-      <w:proofErr w:type="spellEnd"/>
+      <w:r>
+        <w:rPr>
+          <w:b/>
+          <w:sz w:val="28"/>
+          <w:szCs w:val="28"/>
+        </w:rPr>
+        <w:t>Nhân vật chính</w:t>
+      </w:r>
+      <w:bookmarkStart w:id="0" w:name="_GoBack"/>
+      <w:bookmarkEnd w:id="0"/>
     </w:p>
     <w:p>
       <w:r>
         <w:pict>
-          <v:shape id="_x0000_i1027" type="#_x0000_t75" style="width:194.4pt;height:97.2pt">
-            <v:imagedata r:id="rId9" o:title="Cowboy"/>
+          <v:shape id="_x0000_i1030" type="#_x0000_t75" style="width:92.4pt;height:73.8pt">
+            <v:imagedata r:id="rId9" o:title="Chicken"/>
           </v:shape>
         </w:pict>
       </w:r>
     </w:p>
+    <w:p/>
     <w:p>
       <w:pPr>
         <w:pStyle w:val="ListParagraph"/>
@@ -464,18 +242,49 @@
           <w:sz w:val="28"/>
           <w:szCs w:val="28"/>
         </w:rPr>
+        <w:t>Quái vật trong game</w:t>
+      </w:r>
+    </w:p>
+    <w:p>
+      <w:pPr>
+        <w:pStyle w:val="ListParagraph"/>
+        <w:numPr>
+          <w:ilvl w:val="1"/>
+          <w:numId w:val="2"/>
+        </w:numPr>
+        <w:rPr>
+          <w:b/>
+          <w:sz w:val="28"/>
+          <w:szCs w:val="28"/>
+        </w:rPr>
+      </w:pPr>
+      <w:r>
+        <w:rPr>
+          <w:b/>
+          <w:sz w:val="28"/>
+          <w:szCs w:val="28"/>
+        </w:rPr>
         <w:t>Alien</w:t>
       </w:r>
     </w:p>
     <w:p>
+      <w:pPr>
+        <w:pStyle w:val="ListParagraph"/>
+        <w:ind w:left="1800"/>
+        <w:rPr>
+          <w:b/>
+          <w:sz w:val="28"/>
+          <w:szCs w:val="28"/>
+        </w:rPr>
+      </w:pPr>
       <w:r>
         <w:rPr>
           <w:noProof/>
         </w:rPr>
         <w:drawing>
-          <wp:inline distT="0" distB="0" distL="0" distR="0">
-            <wp:extent cx="2057400" cy="1540448"/>
-            <wp:effectExtent l="0" t="0" r="0" b="3175"/>
+          <wp:inline distT="0" distB="0" distL="0" distR="0" wp14:anchorId="472A146A" wp14:editId="345DF077">
+            <wp:extent cx="1028700" cy="770224"/>
+            <wp:effectExtent l="0" t="0" r="0" b="0"/>
             <wp:docPr id="2" name="Picture 2" descr="Image result for clip art cartoon alien game asset"/>
             <wp:cNvGraphicFramePr>
               <a:graphicFrameLocks xmlns:a="http://schemas.openxmlformats.org/drawingml/2006/main" noChangeAspect="1"/>
@@ -490,7 +299,7 @@
                     </pic:cNvPicPr>
                   </pic:nvPicPr>
                   <pic:blipFill>
-                    <a:blip r:embed="rId10">
+                    <a:blip r:embed="rId10" cstate="print">
                       <a:extLst>
                         <a:ext uri="{28A0092B-C50C-407E-A947-70E740481C1C}">
                           <a14:useLocalDpi xmlns:a14="http://schemas.microsoft.com/office/drawing/2010/main" val="0"/>
@@ -505,7 +314,7 @@
                   <pic:spPr bwMode="auto">
                     <a:xfrm>
                       <a:off x="0" y="0"/>
-                      <a:ext cx="2119484" cy="1586932"/>
+                      <a:ext cx="1077009" cy="806394"/>
                     </a:xfrm>
                     <a:prstGeom prst="rect">
                       <a:avLst/>
@@ -522,6 +331,568 @@
         </w:drawing>
       </w:r>
     </w:p>
+    <w:p>
+      <w:pPr>
+        <w:pStyle w:val="ListParagraph"/>
+        <w:numPr>
+          <w:ilvl w:val="1"/>
+          <w:numId w:val="2"/>
+        </w:numPr>
+        <w:rPr>
+          <w:b/>
+          <w:sz w:val="28"/>
+          <w:szCs w:val="28"/>
+        </w:rPr>
+      </w:pPr>
+      <w:r>
+        <w:rPr>
+          <w:b/>
+          <w:sz w:val="28"/>
+          <w:szCs w:val="28"/>
+        </w:rPr>
+        <w:t>Alien</w:t>
+      </w:r>
+      <w:r>
+        <w:rPr>
+          <w:b/>
+          <w:sz w:val="28"/>
+          <w:szCs w:val="28"/>
+        </w:rPr>
+        <w:t xml:space="preserve"> Fly</w:t>
+      </w:r>
+    </w:p>
+    <w:p>
+      <w:pPr>
+        <w:pStyle w:val="ListParagraph"/>
+        <w:ind w:left="1800"/>
+        <w:rPr>
+          <w:b/>
+          <w:sz w:val="28"/>
+          <w:szCs w:val="28"/>
+        </w:rPr>
+      </w:pPr>
+      <w:r>
+        <w:rPr>
+          <w:b/>
+          <w:noProof/>
+          <w:sz w:val="28"/>
+          <w:szCs w:val="28"/>
+        </w:rPr>
+        <w:drawing>
+          <wp:inline distT="0" distB="0" distL="0" distR="0" wp14:anchorId="3B63062B" wp14:editId="60F07E8E">
+            <wp:extent cx="504497" cy="487680"/>
+            <wp:effectExtent l="0" t="0" r="0" b="7620"/>
+            <wp:docPr id="4" name="Picture 4"/>
+            <wp:cNvGraphicFramePr>
+              <a:graphicFrameLocks xmlns:a="http://schemas.openxmlformats.org/drawingml/2006/main" noChangeAspect="1"/>
+            </wp:cNvGraphicFramePr>
+            <a:graphic xmlns:a="http://schemas.openxmlformats.org/drawingml/2006/main">
+              <a:graphicData uri="http://schemas.openxmlformats.org/drawingml/2006/picture">
+                <pic:pic xmlns:pic="http://schemas.openxmlformats.org/drawingml/2006/picture">
+                  <pic:nvPicPr>
+                    <pic:cNvPr id="0" name="Picture 13"/>
+                    <pic:cNvPicPr>
+                      <a:picLocks noChangeAspect="1" noChangeArrowheads="1"/>
+                    </pic:cNvPicPr>
+                  </pic:nvPicPr>
+                  <pic:blipFill>
+                    <a:blip r:embed="rId11">
+                      <a:extLst>
+                        <a:ext uri="{28A0092B-C50C-407E-A947-70E740481C1C}">
+                          <a14:useLocalDpi xmlns:a14="http://schemas.microsoft.com/office/drawing/2010/main" val="0"/>
+                        </a:ext>
+                      </a:extLst>
+                    </a:blip>
+                    <a:srcRect/>
+                    <a:stretch>
+                      <a:fillRect/>
+                    </a:stretch>
+                  </pic:blipFill>
+                  <pic:spPr bwMode="auto">
+                    <a:xfrm>
+                      <a:off x="0" y="0"/>
+                      <a:ext cx="520339" cy="502994"/>
+                    </a:xfrm>
+                    <a:prstGeom prst="rect">
+                      <a:avLst/>
+                    </a:prstGeom>
+                    <a:noFill/>
+                    <a:ln>
+                      <a:noFill/>
+                    </a:ln>
+                  </pic:spPr>
+                </pic:pic>
+              </a:graphicData>
+            </a:graphic>
+          </wp:inline>
+        </w:drawing>
+      </w:r>
+    </w:p>
+    <w:p>
+      <w:pPr>
+        <w:pStyle w:val="ListParagraph"/>
+        <w:numPr>
+          <w:ilvl w:val="1"/>
+          <w:numId w:val="2"/>
+        </w:numPr>
+        <w:rPr>
+          <w:b/>
+          <w:sz w:val="28"/>
+          <w:szCs w:val="28"/>
+        </w:rPr>
+      </w:pPr>
+      <w:r>
+        <w:rPr>
+          <w:b/>
+          <w:sz w:val="28"/>
+          <w:szCs w:val="28"/>
+        </w:rPr>
+        <w:t>Chicken Eater</w:t>
+      </w:r>
+    </w:p>
+    <w:p>
+      <w:pPr>
+        <w:pStyle w:val="ListParagraph"/>
+        <w:rPr>
+          <w:b/>
+          <w:sz w:val="28"/>
+          <w:szCs w:val="28"/>
+        </w:rPr>
+      </w:pPr>
+    </w:p>
+    <w:p>
+      <w:pPr>
+        <w:pStyle w:val="ListParagraph"/>
+        <w:ind w:left="1800"/>
+        <w:rPr>
+          <w:b/>
+          <w:sz w:val="28"/>
+          <w:szCs w:val="28"/>
+        </w:rPr>
+      </w:pPr>
+      <w:r>
+        <w:rPr>
+          <w:noProof/>
+        </w:rPr>
+        <w:drawing>
+          <wp:inline distT="0" distB="0" distL="0" distR="0">
+            <wp:extent cx="518160" cy="426720"/>
+            <wp:effectExtent l="0" t="0" r="0" b="0"/>
+            <wp:docPr id="3" name="Picture 3" descr="C:\Users\TheDwarf\AppData\Local\Microsoft\Windows\INetCache\Content.Word\ChickenEater.png"/>
+            <wp:cNvGraphicFramePr>
+              <a:graphicFrameLocks xmlns:a="http://schemas.openxmlformats.org/drawingml/2006/main" noChangeAspect="1"/>
+            </wp:cNvGraphicFramePr>
+            <a:graphic xmlns:a="http://schemas.openxmlformats.org/drawingml/2006/main">
+              <a:graphicData uri="http://schemas.openxmlformats.org/drawingml/2006/picture">
+                <pic:pic xmlns:pic="http://schemas.openxmlformats.org/drawingml/2006/picture">
+                  <pic:nvPicPr>
+                    <pic:cNvPr id="0" name="Picture 12" descr="C:\Users\TheDwarf\AppData\Local\Microsoft\Windows\INetCache\Content.Word\ChickenEater.png"/>
+                    <pic:cNvPicPr>
+                      <a:picLocks noChangeAspect="1" noChangeArrowheads="1"/>
+                    </pic:cNvPicPr>
+                  </pic:nvPicPr>
+                  <pic:blipFill>
+                    <a:blip r:embed="rId12">
+                      <a:extLst>
+                        <a:ext uri="{28A0092B-C50C-407E-A947-70E740481C1C}">
+                          <a14:useLocalDpi xmlns:a14="http://schemas.microsoft.com/office/drawing/2010/main" val="0"/>
+                        </a:ext>
+                      </a:extLst>
+                    </a:blip>
+                    <a:srcRect/>
+                    <a:stretch>
+                      <a:fillRect/>
+                    </a:stretch>
+                  </pic:blipFill>
+                  <pic:spPr bwMode="auto">
+                    <a:xfrm>
+                      <a:off x="0" y="0"/>
+                      <a:ext cx="518160" cy="426720"/>
+                    </a:xfrm>
+                    <a:prstGeom prst="rect">
+                      <a:avLst/>
+                    </a:prstGeom>
+                    <a:noFill/>
+                    <a:ln>
+                      <a:noFill/>
+                    </a:ln>
+                  </pic:spPr>
+                </pic:pic>
+              </a:graphicData>
+            </a:graphic>
+          </wp:inline>
+        </w:drawing>
+      </w:r>
+    </w:p>
+    <w:p>
+      <w:pPr>
+        <w:pStyle w:val="ListParagraph"/>
+        <w:numPr>
+          <w:ilvl w:val="0"/>
+          <w:numId w:val="2"/>
+        </w:numPr>
+        <w:rPr>
+          <w:b/>
+          <w:sz w:val="28"/>
+          <w:szCs w:val="28"/>
+        </w:rPr>
+      </w:pPr>
+      <w:r>
+        <w:rPr>
+          <w:b/>
+          <w:sz w:val="28"/>
+          <w:szCs w:val="28"/>
+        </w:rPr>
+        <w:t>Obstacles</w:t>
+      </w:r>
+    </w:p>
+    <w:p>
+      <w:pPr>
+        <w:pStyle w:val="ListParagraph"/>
+        <w:numPr>
+          <w:ilvl w:val="1"/>
+          <w:numId w:val="2"/>
+        </w:numPr>
+        <w:rPr>
+          <w:b/>
+          <w:sz w:val="28"/>
+          <w:szCs w:val="28"/>
+        </w:rPr>
+      </w:pPr>
+      <w:r>
+        <w:rPr>
+          <w:b/>
+          <w:sz w:val="28"/>
+          <w:szCs w:val="28"/>
+        </w:rPr>
+        <w:t>Cái chảo</w:t>
+      </w:r>
+    </w:p>
+    <w:p>
+      <w:pPr>
+        <w:pStyle w:val="ListParagraph"/>
+        <w:ind w:left="1800"/>
+        <w:rPr>
+          <w:b/>
+          <w:sz w:val="28"/>
+          <w:szCs w:val="28"/>
+        </w:rPr>
+      </w:pPr>
+      <w:r>
+        <w:rPr>
+          <w:rStyle w:val="Normal"/>
+          <w:rFonts w:ascii="Times New Roman" w:eastAsia="Times New Roman" w:hAnsi="Times New Roman" w:cs="Times New Roman"/>
+          <w:snapToGrid w:val="0"/>
+          <w:color w:val="000000"/>
+          <w:w w:val="0"/>
+          <w:sz w:val="0"/>
+          <w:szCs w:val="0"/>
+          <w:u w:color="000000"/>
+          <w:bdr w:val="none" w:sz="0" w:space="0" w:color="000000"/>
+          <w:shd w:val="clear" w:color="000000" w:fill="000000"/>
+          <w:lang w:val="x-none" w:eastAsia="x-none" w:bidi="x-none"/>
+        </w:rPr>
+        <w:t xml:space="preserve"> </w:t>
+      </w:r>
+      <w:r>
+        <w:rPr>
+          <w:b/>
+          <w:noProof/>
+          <w:sz w:val="28"/>
+          <w:szCs w:val="28"/>
+        </w:rPr>
+        <w:drawing>
+          <wp:inline distT="0" distB="0" distL="0" distR="0">
+            <wp:extent cx="716280" cy="350520"/>
+            <wp:effectExtent l="0" t="0" r="7620" b="0"/>
+            <wp:docPr id="5" name="Picture 5" descr="D:\Projects\FlyingPan\Resources\items\Pan.png"/>
+            <wp:cNvGraphicFramePr>
+              <a:graphicFrameLocks xmlns:a="http://schemas.openxmlformats.org/drawingml/2006/main" noChangeAspect="1"/>
+            </wp:cNvGraphicFramePr>
+            <a:graphic xmlns:a="http://schemas.openxmlformats.org/drawingml/2006/main">
+              <a:graphicData uri="http://schemas.openxmlformats.org/drawingml/2006/picture">
+                <pic:pic xmlns:pic="http://schemas.openxmlformats.org/drawingml/2006/picture">
+                  <pic:nvPicPr>
+                    <pic:cNvPr id="0" name="Picture 14" descr="D:\Projects\FlyingPan\Resources\items\Pan.png"/>
+                    <pic:cNvPicPr>
+                      <a:picLocks noChangeAspect="1" noChangeArrowheads="1"/>
+                    </pic:cNvPicPr>
+                  </pic:nvPicPr>
+                  <pic:blipFill>
+                    <a:blip r:embed="rId13">
+                      <a:extLst>
+                        <a:ext uri="{28A0092B-C50C-407E-A947-70E740481C1C}">
+                          <a14:useLocalDpi xmlns:a14="http://schemas.microsoft.com/office/drawing/2010/main" val="0"/>
+                        </a:ext>
+                      </a:extLst>
+                    </a:blip>
+                    <a:srcRect/>
+                    <a:stretch>
+                      <a:fillRect/>
+                    </a:stretch>
+                  </pic:blipFill>
+                  <pic:spPr bwMode="auto">
+                    <a:xfrm>
+                      <a:off x="0" y="0"/>
+                      <a:ext cx="716280" cy="350520"/>
+                    </a:xfrm>
+                    <a:prstGeom prst="rect">
+                      <a:avLst/>
+                    </a:prstGeom>
+                    <a:noFill/>
+                    <a:ln>
+                      <a:noFill/>
+                    </a:ln>
+                  </pic:spPr>
+                </pic:pic>
+              </a:graphicData>
+            </a:graphic>
+          </wp:inline>
+        </w:drawing>
+      </w:r>
+    </w:p>
+    <w:p>
+      <w:pPr>
+        <w:pStyle w:val="ListParagraph"/>
+        <w:numPr>
+          <w:ilvl w:val="1"/>
+          <w:numId w:val="2"/>
+        </w:numPr>
+        <w:rPr>
+          <w:b/>
+          <w:sz w:val="28"/>
+          <w:szCs w:val="28"/>
+        </w:rPr>
+      </w:pPr>
+      <w:r>
+        <w:rPr>
+          <w:b/>
+          <w:sz w:val="28"/>
+          <w:szCs w:val="28"/>
+        </w:rPr>
+        <w:t>Bomb TNT</w:t>
+      </w:r>
+    </w:p>
+    <w:p>
+      <w:pPr>
+        <w:pStyle w:val="ListParagraph"/>
+        <w:ind w:left="1800"/>
+        <w:rPr>
+          <w:b/>
+          <w:sz w:val="28"/>
+          <w:szCs w:val="28"/>
+        </w:rPr>
+      </w:pPr>
+      <w:r>
+        <w:rPr>
+          <w:rStyle w:val="Normal"/>
+          <w:rFonts w:ascii="Times New Roman" w:eastAsia="Times New Roman" w:hAnsi="Times New Roman" w:cs="Times New Roman"/>
+          <w:snapToGrid w:val="0"/>
+          <w:color w:val="000000"/>
+          <w:w w:val="0"/>
+          <w:sz w:val="0"/>
+          <w:szCs w:val="0"/>
+          <w:u w:color="000000"/>
+          <w:bdr w:val="none" w:sz="0" w:space="0" w:color="000000"/>
+          <w:shd w:val="clear" w:color="000000" w:fill="000000"/>
+          <w:lang w:val="x-none" w:eastAsia="x-none" w:bidi="x-none"/>
+        </w:rPr>
+        <w:lastRenderedPageBreak/>
+        <w:t xml:space="preserve"> </w:t>
+      </w:r>
+      <w:r>
+        <w:rPr>
+          <w:b/>
+          <w:noProof/>
+          <w:sz w:val="28"/>
+          <w:szCs w:val="28"/>
+        </w:rPr>
+        <w:drawing>
+          <wp:inline distT="0" distB="0" distL="0" distR="0">
+            <wp:extent cx="419100" cy="289560"/>
+            <wp:effectExtent l="0" t="0" r="0" b="0"/>
+            <wp:docPr id="6" name="Picture 6" descr="D:\Projects\FlyingPan\Resources\items\TNT.png"/>
+            <wp:cNvGraphicFramePr>
+              <a:graphicFrameLocks xmlns:a="http://schemas.openxmlformats.org/drawingml/2006/main" noChangeAspect="1"/>
+            </wp:cNvGraphicFramePr>
+            <a:graphic xmlns:a="http://schemas.openxmlformats.org/drawingml/2006/main">
+              <a:graphicData uri="http://schemas.openxmlformats.org/drawingml/2006/picture">
+                <pic:pic xmlns:pic="http://schemas.openxmlformats.org/drawingml/2006/picture">
+                  <pic:nvPicPr>
+                    <pic:cNvPr id="0" name="Picture 15" descr="D:\Projects\FlyingPan\Resources\items\TNT.png"/>
+                    <pic:cNvPicPr>
+                      <a:picLocks noChangeAspect="1" noChangeArrowheads="1"/>
+                    </pic:cNvPicPr>
+                  </pic:nvPicPr>
+                  <pic:blipFill>
+                    <a:blip r:embed="rId14">
+                      <a:extLst>
+                        <a:ext uri="{28A0092B-C50C-407E-A947-70E740481C1C}">
+                          <a14:useLocalDpi xmlns:a14="http://schemas.microsoft.com/office/drawing/2010/main" val="0"/>
+                        </a:ext>
+                      </a:extLst>
+                    </a:blip>
+                    <a:srcRect/>
+                    <a:stretch>
+                      <a:fillRect/>
+                    </a:stretch>
+                  </pic:blipFill>
+                  <pic:spPr bwMode="auto">
+                    <a:xfrm>
+                      <a:off x="0" y="0"/>
+                      <a:ext cx="419100" cy="289560"/>
+                    </a:xfrm>
+                    <a:prstGeom prst="rect">
+                      <a:avLst/>
+                    </a:prstGeom>
+                    <a:noFill/>
+                    <a:ln>
+                      <a:noFill/>
+                    </a:ln>
+                  </pic:spPr>
+                </pic:pic>
+              </a:graphicData>
+            </a:graphic>
+          </wp:inline>
+        </w:drawing>
+      </w:r>
+    </w:p>
+    <w:p>
+      <w:pPr>
+        <w:pStyle w:val="ListParagraph"/>
+        <w:numPr>
+          <w:ilvl w:val="1"/>
+          <w:numId w:val="2"/>
+        </w:numPr>
+        <w:rPr>
+          <w:b/>
+          <w:sz w:val="28"/>
+          <w:szCs w:val="28"/>
+        </w:rPr>
+      </w:pPr>
+      <w:r>
+        <w:rPr>
+          <w:b/>
+          <w:sz w:val="28"/>
+          <w:szCs w:val="28"/>
+        </w:rPr>
+        <w:t>Đá Lăn</w:t>
+      </w:r>
+    </w:p>
+    <w:p>
+      <w:pPr>
+        <w:pStyle w:val="ListParagraph"/>
+        <w:ind w:left="1800"/>
+        <w:rPr>
+          <w:b/>
+          <w:sz w:val="28"/>
+          <w:szCs w:val="28"/>
+        </w:rPr>
+      </w:pPr>
+      <w:r>
+        <w:rPr>
+          <w:b/>
+          <w:noProof/>
+          <w:sz w:val="28"/>
+          <w:szCs w:val="28"/>
+        </w:rPr>
+        <w:drawing>
+          <wp:inline distT="0" distB="0" distL="0" distR="0">
+            <wp:extent cx="457200" cy="457200"/>
+            <wp:effectExtent l="0" t="0" r="0" b="0"/>
+            <wp:docPr id="7" name="Picture 7" descr="C:\Users\TheDwarf\AppData\Local\Microsoft\Windows\INetCache\Content.Word\Rock.png"/>
+            <wp:cNvGraphicFramePr>
+              <a:graphicFrameLocks xmlns:a="http://schemas.openxmlformats.org/drawingml/2006/main" noChangeAspect="1"/>
+            </wp:cNvGraphicFramePr>
+            <a:graphic xmlns:a="http://schemas.openxmlformats.org/drawingml/2006/main">
+              <a:graphicData uri="http://schemas.openxmlformats.org/drawingml/2006/picture">
+                <pic:pic xmlns:pic="http://schemas.openxmlformats.org/drawingml/2006/picture">
+                  <pic:nvPicPr>
+                    <pic:cNvPr id="0" name="Picture 18" descr="C:\Users\TheDwarf\AppData\Local\Microsoft\Windows\INetCache\Content.Word\Rock.png"/>
+                    <pic:cNvPicPr>
+                      <a:picLocks noChangeAspect="1" noChangeArrowheads="1"/>
+                    </pic:cNvPicPr>
+                  </pic:nvPicPr>
+                  <pic:blipFill>
+                    <a:blip r:embed="rId15">
+                      <a:extLst>
+                        <a:ext uri="{28A0092B-C50C-407E-A947-70E740481C1C}">
+                          <a14:useLocalDpi xmlns:a14="http://schemas.microsoft.com/office/drawing/2010/main" val="0"/>
+                        </a:ext>
+                      </a:extLst>
+                    </a:blip>
+                    <a:srcRect/>
+                    <a:stretch>
+                      <a:fillRect/>
+                    </a:stretch>
+                  </pic:blipFill>
+                  <pic:spPr bwMode="auto">
+                    <a:xfrm>
+                      <a:off x="0" y="0"/>
+                      <a:ext cx="457200" cy="457200"/>
+                    </a:xfrm>
+                    <a:prstGeom prst="rect">
+                      <a:avLst/>
+                    </a:prstGeom>
+                    <a:noFill/>
+                    <a:ln>
+                      <a:noFill/>
+                    </a:ln>
+                  </pic:spPr>
+                </pic:pic>
+              </a:graphicData>
+            </a:graphic>
+          </wp:inline>
+        </w:drawing>
+      </w:r>
+    </w:p>
+    <w:p>
+      <w:pPr>
+        <w:pStyle w:val="ListParagraph"/>
+        <w:numPr>
+          <w:ilvl w:val="1"/>
+          <w:numId w:val="2"/>
+        </w:numPr>
+        <w:rPr>
+          <w:b/>
+          <w:sz w:val="28"/>
+          <w:szCs w:val="28"/>
+        </w:rPr>
+      </w:pPr>
+      <w:r>
+        <w:rPr>
+          <w:b/>
+          <w:sz w:val="28"/>
+          <w:szCs w:val="28"/>
+        </w:rPr>
+        <w:t>Dung Nham</w:t>
+      </w:r>
+      <w:r>
+        <w:rPr>
+          <w:b/>
+          <w:sz w:val="28"/>
+          <w:szCs w:val="28"/>
+        </w:rPr>
+        <w:pict>
+          <v:shape id="_x0000_i1043" type="#_x0000_t75" style="width:384pt;height:96pt">
+            <v:imagedata r:id="rId16" o:title="Lava"/>
+          </v:shape>
+        </w:pict>
+      </w:r>
+    </w:p>
+    <w:p>
+      <w:pPr>
+        <w:pStyle w:val="ListParagraph"/>
+        <w:ind w:left="1800"/>
+        <w:rPr>
+          <w:b/>
+          <w:sz w:val="28"/>
+          <w:szCs w:val="28"/>
+        </w:rPr>
+      </w:pPr>
+    </w:p>
+    <w:p/>
+    <w:p/>
     <w:sectPr>
       <w:pgSz w:w="12240" w:h="15840"/>
       <w:pgMar w:top="1440" w:right="1440" w:bottom="1440" w:left="1440" w:header="720" w:footer="720" w:gutter="0"/>
@@ -706,11 +1077,100 @@
       </w:pPr>
     </w:lvl>
   </w:abstractNum>
+  <w:abstractNum w:abstractNumId="2" w15:restartNumberingAfterBreak="0">
+    <w:nsid w:val="7F885A2B"/>
+    <w:multiLevelType w:val="hybridMultilevel"/>
+    <w:tmpl w:val="7F461264"/>
+    <w:lvl w:ilvl="0" w:tplc="0409000F">
+      <w:start w:val="1"/>
+      <w:numFmt w:val="decimal"/>
+      <w:lvlText w:val="%1."/>
+      <w:lvlJc w:val="left"/>
+      <w:pPr>
+        <w:ind w:left="1080" w:hanging="360"/>
+      </w:pPr>
+    </w:lvl>
+    <w:lvl w:ilvl="1" w:tplc="04090019">
+      <w:start w:val="1"/>
+      <w:numFmt w:val="lowerLetter"/>
+      <w:lvlText w:val="%2."/>
+      <w:lvlJc w:val="left"/>
+      <w:pPr>
+        <w:ind w:left="1800" w:hanging="360"/>
+      </w:pPr>
+    </w:lvl>
+    <w:lvl w:ilvl="2" w:tplc="0409001B" w:tentative="1">
+      <w:start w:val="1"/>
+      <w:numFmt w:val="lowerRoman"/>
+      <w:lvlText w:val="%3."/>
+      <w:lvlJc w:val="right"/>
+      <w:pPr>
+        <w:ind w:left="2520" w:hanging="180"/>
+      </w:pPr>
+    </w:lvl>
+    <w:lvl w:ilvl="3" w:tplc="0409000F" w:tentative="1">
+      <w:start w:val="1"/>
+      <w:numFmt w:val="decimal"/>
+      <w:lvlText w:val="%4."/>
+      <w:lvlJc w:val="left"/>
+      <w:pPr>
+        <w:ind w:left="3240" w:hanging="360"/>
+      </w:pPr>
+    </w:lvl>
+    <w:lvl w:ilvl="4" w:tplc="04090019" w:tentative="1">
+      <w:start w:val="1"/>
+      <w:numFmt w:val="lowerLetter"/>
+      <w:lvlText w:val="%5."/>
+      <w:lvlJc w:val="left"/>
+      <w:pPr>
+        <w:ind w:left="3960" w:hanging="360"/>
+      </w:pPr>
+    </w:lvl>
+    <w:lvl w:ilvl="5" w:tplc="0409001B" w:tentative="1">
+      <w:start w:val="1"/>
+      <w:numFmt w:val="lowerRoman"/>
+      <w:lvlText w:val="%6."/>
+      <w:lvlJc w:val="right"/>
+      <w:pPr>
+        <w:ind w:left="4680" w:hanging="180"/>
+      </w:pPr>
+    </w:lvl>
+    <w:lvl w:ilvl="6" w:tplc="0409000F" w:tentative="1">
+      <w:start w:val="1"/>
+      <w:numFmt w:val="decimal"/>
+      <w:lvlText w:val="%7."/>
+      <w:lvlJc w:val="left"/>
+      <w:pPr>
+        <w:ind w:left="5400" w:hanging="360"/>
+      </w:pPr>
+    </w:lvl>
+    <w:lvl w:ilvl="7" w:tplc="04090019" w:tentative="1">
+      <w:start w:val="1"/>
+      <w:numFmt w:val="lowerLetter"/>
+      <w:lvlText w:val="%8."/>
+      <w:lvlJc w:val="left"/>
+      <w:pPr>
+        <w:ind w:left="6120" w:hanging="360"/>
+      </w:pPr>
+    </w:lvl>
+    <w:lvl w:ilvl="8" w:tplc="0409001B" w:tentative="1">
+      <w:start w:val="1"/>
+      <w:numFmt w:val="lowerRoman"/>
+      <w:lvlText w:val="%9."/>
+      <w:lvlJc w:val="right"/>
+      <w:pPr>
+        <w:ind w:left="6840" w:hanging="180"/>
+      </w:pPr>
+    </w:lvl>
+  </w:abstractNum>
   <w:num w:numId="1">
     <w:abstractNumId w:val="0"/>
   </w:num>
   <w:num w:numId="2">
     <w:abstractNumId w:val="1"/>
+  </w:num>
+  <w:num w:numId="3">
+    <w:abstractNumId w:val="2"/>
   </w:num>
 </w:numbering>
 </file>

</xml_diff>